<commit_message>
mise en page layoutAdmin + image console
</commit_message>
<xml_diff>
--- a/public/images/consolaAdmin/montage.docx
+++ b/public/images/consolaAdmin/montage.docx
@@ -6,18 +6,19 @@
       <w:r>
         <w:rPr>
           <w:rFonts w:ascii="Calibri" w:hAnsi="Calibri"/>
+          <w:noProof/>
           <w:sz w:val="20"/>
         </w:rPr>
         <w:drawing>
-          <wp:anchor distT="0" distB="0" distL="114300" distR="114300" simplePos="0" relativeHeight="251659264" behindDoc="0" locked="0" layoutInCell="1" allowOverlap="1" wp14:anchorId="1C9B6776" wp14:editId="059D46EF">
+          <wp:anchor distT="0" distB="0" distL="114300" distR="114300" simplePos="0" relativeHeight="251659264" behindDoc="0" locked="0" layoutInCell="1" allowOverlap="1" wp14:anchorId="1C9B6776" wp14:editId="64383C75">
             <wp:simplePos x="0" y="0"/>
             <wp:positionH relativeFrom="margin">
-              <wp:posOffset>4281805</wp:posOffset>
+              <wp:posOffset>4281999</wp:posOffset>
             </wp:positionH>
             <wp:positionV relativeFrom="paragraph">
-              <wp:posOffset>1710195</wp:posOffset>
+              <wp:posOffset>1767205</wp:posOffset>
             </wp:positionV>
-            <wp:extent cx="649730" cy="728345"/>
+            <wp:extent cx="600075" cy="672682"/>
             <wp:effectExtent l="0" t="0" r="0" b="0"/>
             <wp:wrapNone/>
             <wp:docPr id="2" name="Image 2"/>
@@ -39,7 +40,7 @@
                   <pic:spPr bwMode="auto">
                     <a:xfrm>
                       <a:off x="0" y="0"/>
-                      <a:ext cx="649730" cy="728345"/>
+                      <a:ext cx="600075" cy="672682"/>
                     </a:xfrm>
                     <a:prstGeom prst="ellipse">
                       <a:avLst/>

</xml_diff>